<commit_message>
updated new login page and navbar
</commit_message>
<xml_diff>
--- a/template_quote.docx
+++ b/template_quote.docx
@@ -142,7 +142,7 @@
               </wp:inline>
             </w:drawing>
           </mc:Choice>
-          <mc:Fallback xmlns="">
+          <mc:Fallback>
             <w:pict>
               <v:group w14:anchorId="3C363AD1" id="Group 2" o:spid="_x0000_s1026" style="width:527.05pt;height:.85pt;mso-position-horizontal-relative:char;mso-position-vertical-relative:line" coordsize="10541,17" o:gfxdata="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">
                 <v:group id="Group 3" o:spid="_x0000_s1027" style="position:absolute;left:8;top:8;width:10524;height:2" coordorigin="8,8" coordsize="10524,2" o:gfxdata="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">
@@ -166,6 +166,32 @@
           <w:szCs w:val="13"/>
         </w:rPr>
       </w:pPr>
+      <w:r>
+        <w:rPr>
+          <w:spacing w:val="-2"/>
+          <w:sz w:val="18"/>
+          <w:szCs w:val="18"/>
+        </w:rPr>
+        <w:t xml:space="preserve">{% for row in </w:t>
+      </w:r>
+      <w:proofErr w:type="spellStart"/>
+      <w:r>
+        <w:rPr>
+          <w:spacing w:val="-2"/>
+          <w:sz w:val="18"/>
+          <w:szCs w:val="18"/>
+        </w:rPr>
+        <w:t>cust_row</w:t>
+      </w:r>
+      <w:proofErr w:type="spellEnd"/>
+      <w:r>
+        <w:rPr>
+          <w:spacing w:val="-2"/>
+          <w:sz w:val="18"/>
+          <w:szCs w:val="18"/>
+        </w:rPr>
+        <w:t xml:space="preserve"> %}</w:t>
+      </w:r>
     </w:p>
     <w:tbl>
       <w:tblPr>
@@ -209,103 +235,37 @@
                 <w:lang w:val="en-GB" w:eastAsia="en-GB"/>
               </w:rPr>
             </w:pPr>
+            <w:proofErr w:type="gramStart"/>
             <w:r>
               <w:rPr>
                 <w:b/>
                 <w:bCs/>
               </w:rPr>
-              <w:t>Gulf</w:t>
-            </w:r>
+              <w:t xml:space="preserve">{{ </w:t>
+            </w:r>
+            <w:proofErr w:type="spellStart"/>
             <w:r>
               <w:rPr>
                 <w:b/>
                 <w:bCs/>
-                <w:spacing w:val="-6"/>
-              </w:rPr>
-              <w:t xml:space="preserve"> </w:t>
-            </w:r>
+              </w:rPr>
+              <w:t>row</w:t>
+            </w:r>
+            <w:proofErr w:type="gramEnd"/>
             <w:r>
               <w:rPr>
                 <w:b/>
                 <w:bCs/>
               </w:rPr>
-              <w:t>Automation</w:t>
-            </w:r>
+              <w:t>.cust_name</w:t>
+            </w:r>
+            <w:proofErr w:type="spellEnd"/>
             <w:r>
               <w:rPr>
                 <w:b/>
                 <w:bCs/>
-                <w:spacing w:val="-6"/>
-              </w:rPr>
-              <w:t xml:space="preserve"> </w:t>
-            </w:r>
-            <w:r>
-              <w:rPr>
-                <w:b/>
-                <w:bCs/>
-              </w:rPr>
-              <w:t>Services</w:t>
-            </w:r>
-            <w:r>
-              <w:rPr>
-                <w:b/>
-                <w:bCs/>
-                <w:spacing w:val="-5"/>
-              </w:rPr>
-              <w:t xml:space="preserve"> </w:t>
-            </w:r>
-            <w:r>
-              <w:rPr>
-                <w:b/>
-                <w:bCs/>
-              </w:rPr>
-              <w:t>and</w:t>
-            </w:r>
-            <w:r>
-              <w:rPr>
-                <w:b/>
-                <w:bCs/>
-                <w:spacing w:val="-4"/>
-              </w:rPr>
-              <w:t xml:space="preserve"> </w:t>
-            </w:r>
-            <w:r>
-              <w:rPr>
-                <w:b/>
-                <w:bCs/>
-              </w:rPr>
-              <w:t>Oil</w:t>
-            </w:r>
-            <w:r>
-              <w:rPr>
-                <w:b/>
-                <w:bCs/>
-                <w:spacing w:val="-2"/>
-              </w:rPr>
-              <w:t xml:space="preserve"> </w:t>
-            </w:r>
-            <w:r>
-              <w:rPr>
-                <w:b/>
-                <w:bCs/>
-              </w:rPr>
-              <w:t>Field</w:t>
-            </w:r>
-            <w:r>
-              <w:rPr>
-                <w:b/>
-                <w:bCs/>
-                <w:spacing w:val="-4"/>
-              </w:rPr>
-              <w:t xml:space="preserve"> </w:t>
-            </w:r>
-            <w:r>
-              <w:rPr>
-                <w:b/>
-                <w:bCs/>
-                <w:spacing w:val="-2"/>
-              </w:rPr>
-              <w:t>Supplies</w:t>
+              </w:rPr>
+              <w:t xml:space="preserve"> }}</w:t>
             </w:r>
           </w:p>
         </w:tc>
@@ -403,32 +363,13 @@
                 <w:lang w:val="en-GB" w:eastAsia="en-GB"/>
               </w:rPr>
             </w:pPr>
-            <w:r>
-              <w:t>Bin</w:t>
-            </w:r>
-            <w:r>
-              <w:rPr>
-                <w:spacing w:val="-4"/>
-              </w:rPr>
-              <w:t xml:space="preserve"> </w:t>
-            </w:r>
-            <w:r>
-              <w:t>Hamoodah</w:t>
-            </w:r>
-            <w:r>
-              <w:rPr>
-                <w:spacing w:val="-6"/>
-              </w:rPr>
-              <w:t xml:space="preserve"> </w:t>
-            </w:r>
-            <w:r>
-              <w:t>Tower</w:t>
-            </w:r>
-            <w:r>
-              <w:rPr>
-                <w:spacing w:val="-2"/>
-              </w:rPr>
-              <w:t xml:space="preserve"> ADNEC,</w:t>
+            <w:proofErr w:type="gramStart"/>
+            <w:r>
+              <w:t>{{ row</w:t>
+            </w:r>
+            <w:proofErr w:type="gramEnd"/>
+            <w:r>
+              <w:t>.cust_addr1 }}</w:t>
             </w:r>
           </w:p>
         </w:tc>
@@ -465,7 +406,9 @@
               <w:spacing w:line="206" w:lineRule="exact"/>
               <w:ind w:left="129"/>
               <w:rPr>
-                <w:sz w:val="18"/>
+                <w:spacing w:val="-2"/>
+                <w:sz w:val="18"/>
+                <w:szCs w:val="18"/>
               </w:rPr>
             </w:pPr>
             <w:r>
@@ -492,32 +435,13 @@
               <w:pStyle w:val="TableParagraph"/>
               <w:spacing w:line="206" w:lineRule="exact"/>
             </w:pPr>
-            <w:r>
-              <w:t>Khaleej</w:t>
-            </w:r>
-            <w:r>
-              <w:rPr>
-                <w:spacing w:val="-3"/>
-              </w:rPr>
-              <w:t xml:space="preserve"> </w:t>
-            </w:r>
-            <w:r>
-              <w:t>Al</w:t>
-            </w:r>
-            <w:r>
-              <w:rPr>
-                <w:spacing w:val="-6"/>
-              </w:rPr>
-              <w:t xml:space="preserve"> </w:t>
-            </w:r>
-            <w:r>
-              <w:t>Arabi</w:t>
-            </w:r>
-            <w:r>
-              <w:rPr>
-                <w:spacing w:val="-2"/>
-              </w:rPr>
-              <w:t xml:space="preserve"> Street,</w:t>
+            <w:proofErr w:type="gramStart"/>
+            <w:r>
+              <w:t>{{ row</w:t>
+            </w:r>
+            <w:proofErr w:type="gramEnd"/>
+            <w:r>
+              <w:t>.cust_addr2 }}</w:t>
             </w:r>
           </w:p>
         </w:tc>
@@ -585,7 +509,32 @@
                 <w:sz w:val="18"/>
                 <w:szCs w:val="18"/>
               </w:rPr>
-              <w:t>GASOS REF: TS-32915</w:t>
+              <w:t>{{</w:t>
+            </w:r>
+            <w:proofErr w:type="spellStart"/>
+            <w:proofErr w:type="gramStart"/>
+            <w:r>
+              <w:rPr>
+                <w:sz w:val="18"/>
+                <w:szCs w:val="18"/>
+              </w:rPr>
+              <w:t>row.</w:t>
+            </w:r>
+            <w:r>
+              <w:rPr>
+                <w:sz w:val="18"/>
+                <w:szCs w:val="18"/>
+              </w:rPr>
+              <w:t>custref</w:t>
+            </w:r>
+            <w:proofErr w:type="spellEnd"/>
+            <w:proofErr w:type="gramEnd"/>
+            <w:r>
+              <w:rPr>
+                <w:sz w:val="18"/>
+                <w:szCs w:val="18"/>
+              </w:rPr>
+              <w:t>}}</w:t>
             </w:r>
           </w:p>
         </w:tc>
@@ -604,46 +553,29 @@
               <w:spacing w:line="206" w:lineRule="exact"/>
             </w:pPr>
             <w:r>
-              <w:t>P</w:t>
-            </w:r>
-            <w:r>
-              <w:rPr>
-                <w:spacing w:val="-2"/>
+              <w:t>{{</w:t>
+            </w:r>
+            <w:proofErr w:type="spellStart"/>
+            <w:proofErr w:type="gramStart"/>
+            <w:r>
+              <w:t>row.cust</w:t>
+            </w:r>
+            <w:proofErr w:type="gramEnd"/>
+            <w:r>
+              <w:t>_zip</w:t>
+            </w:r>
+            <w:proofErr w:type="spellEnd"/>
+            <w:r>
+              <w:t>}}</w:t>
+            </w:r>
+            <w:r>
+              <w:rPr>
+                <w:spacing w:val="-3"/>
               </w:rPr>
               <w:t xml:space="preserve"> </w:t>
             </w:r>
             <w:r>
-              <w:t>O</w:t>
-            </w:r>
-            <w:r>
-              <w:rPr>
-                <w:spacing w:val="-4"/>
-              </w:rPr>
-              <w:t xml:space="preserve"> </w:t>
-            </w:r>
-            <w:r>
-              <w:t>Box.6203,</w:t>
-            </w:r>
-            <w:r>
-              <w:rPr>
-                <w:spacing w:val="-3"/>
-              </w:rPr>
-              <w:t xml:space="preserve"> </w:t>
-            </w:r>
-            <w:r>
-              <w:t>Abu</w:t>
-            </w:r>
-            <w:r>
-              <w:rPr>
-                <w:spacing w:val="-3"/>
-              </w:rPr>
-              <w:t xml:space="preserve"> </w:t>
-            </w:r>
-            <w:r>
-              <w:rPr>
-                <w:spacing w:val="-2"/>
-              </w:rPr>
-              <w:t>Dhabi,</w:t>
+              <w:t>{{ row.cust_addr3 }}</w:t>
             </w:r>
           </w:p>
         </w:tc>
@@ -704,7 +636,35 @@
                 <w:sz w:val="18"/>
                 <w:szCs w:val="18"/>
               </w:rPr>
-              <w:t>N0890035</w:t>
+              <w:t>{{</w:t>
+            </w:r>
+            <w:proofErr w:type="spellStart"/>
+            <w:proofErr w:type="gramStart"/>
+            <w:r>
+              <w:rPr>
+                <w:spacing w:val="-2"/>
+                <w:sz w:val="18"/>
+                <w:szCs w:val="18"/>
+              </w:rPr>
+              <w:t>row.cust</w:t>
+            </w:r>
+            <w:proofErr w:type="gramEnd"/>
+            <w:r>
+              <w:rPr>
+                <w:spacing w:val="-2"/>
+                <w:sz w:val="18"/>
+                <w:szCs w:val="18"/>
+              </w:rPr>
+              <w:t>_no</w:t>
+            </w:r>
+            <w:proofErr w:type="spellEnd"/>
+            <w:r>
+              <w:rPr>
+                <w:spacing w:val="-2"/>
+                <w:sz w:val="18"/>
+                <w:szCs w:val="18"/>
+              </w:rPr>
+              <w:t>}}</w:t>
             </w:r>
           </w:p>
         </w:tc>
@@ -723,28 +683,37 @@
               <w:spacing w:line="206" w:lineRule="exact"/>
             </w:pPr>
             <w:r>
-              <w:t>United</w:t>
-            </w:r>
-            <w:r>
-              <w:rPr>
-                <w:spacing w:val="-4"/>
-              </w:rPr>
-              <w:t xml:space="preserve"> </w:t>
-            </w:r>
-            <w:r>
-              <w:t>Arab</w:t>
-            </w:r>
-            <w:r>
-              <w:rPr>
-                <w:spacing w:val="-4"/>
-              </w:rPr>
-              <w:t xml:space="preserve"> </w:t>
-            </w:r>
-            <w:r>
-              <w:rPr>
-                <w:spacing w:val="-2"/>
-              </w:rPr>
-              <w:t>Emirates</w:t>
+              <w:t xml:space="preserve">{% if </w:t>
+            </w:r>
+            <w:proofErr w:type="gramStart"/>
+            <w:r>
+              <w:t>row.cust</w:t>
+            </w:r>
+            <w:proofErr w:type="gramEnd"/>
+            <w:r>
+              <w:t>_addr4 %}</w:t>
+            </w:r>
+            <w:r>
+              <w:t>{{ row.cust_addr4 }}</w:t>
+            </w:r>
+            <w:r>
+              <w:t xml:space="preserve">{%else%}{{ </w:t>
+            </w:r>
+            <w:proofErr w:type="spellStart"/>
+            <w:r>
+              <w:t>row.city</w:t>
+            </w:r>
+            <w:proofErr w:type="spellEnd"/>
+            <w:r>
+              <w:t xml:space="preserve"> }} ,  {{</w:t>
+            </w:r>
+            <w:proofErr w:type="spellStart"/>
+            <w:r>
+              <w:t>row.country</w:t>
+            </w:r>
+            <w:proofErr w:type="spellEnd"/>
+            <w:r>
+              <w:t>}} {% endif %}</w:t>
             </w:r>
           </w:p>
         </w:tc>
@@ -803,7 +772,33 @@
               <w:rPr>
                 <w:sz w:val="18"/>
               </w:rPr>
-              <w:t>LQ25 Spare</w:t>
+              <w:t>{{</w:t>
+            </w:r>
+            <w:proofErr w:type="spellStart"/>
+            <w:r>
+              <w:rPr>
+                <w:sz w:val="18"/>
+              </w:rPr>
+              <w:t>row</w:t>
+            </w:r>
+            <w:r>
+              <w:rPr>
+                <w:sz w:val="18"/>
+              </w:rPr>
+              <w:t>.</w:t>
+            </w:r>
+            <w:r>
+              <w:rPr>
+                <w:sz w:val="18"/>
+              </w:rPr>
+              <w:t>pno</w:t>
+            </w:r>
+            <w:proofErr w:type="spellEnd"/>
+            <w:r>
+              <w:rPr>
+                <w:sz w:val="18"/>
+              </w:rPr>
+              <w:t>}}</w:t>
             </w:r>
           </w:p>
         </w:tc>
@@ -824,6 +819,37 @@
                 <w:sz w:val="16"/>
               </w:rPr>
             </w:pPr>
+            <w:r>
+              <w:t xml:space="preserve">{% if row.cust_addr4 </w:t>
+            </w:r>
+            <w:r>
+              <w:t>%</w:t>
+            </w:r>
+            <w:r>
+              <w:t>}</w:t>
+            </w:r>
+            <w:r>
+              <w:t xml:space="preserve"> </w:t>
+            </w:r>
+            <w:r>
+              <w:t>{{</w:t>
+            </w:r>
+            <w:proofErr w:type="spellStart"/>
+            <w:r>
+              <w:t>row.city</w:t>
+            </w:r>
+            <w:proofErr w:type="spellEnd"/>
+            <w:r>
+              <w:t xml:space="preserve"> }} ,  {{</w:t>
+            </w:r>
+            <w:proofErr w:type="spellStart"/>
+            <w:r>
+              <w:t>row.country</w:t>
+            </w:r>
+            <w:proofErr w:type="spellEnd"/>
+            <w:r>
+              <w:t>}} {% endif %}</w:t>
+            </w:r>
           </w:p>
         </w:tc>
         <w:tc>
@@ -869,14 +895,34 @@
                 <w:sz w:val="18"/>
               </w:rPr>
             </w:pPr>
+            <w:r>
+              <w:rPr>
+                <w:sz w:val="18"/>
+              </w:rPr>
+              <w:t>{{</w:t>
+            </w:r>
             <w:proofErr w:type="spellStart"/>
-            <w:r>
-              <w:rPr>
-                <w:sz w:val="18"/>
-              </w:rPr>
-              <w:t>Navneeth</w:t>
+            <w:proofErr w:type="gramStart"/>
+            <w:r>
+              <w:rPr>
+                <w:sz w:val="18"/>
+              </w:rPr>
+              <w:t>row.</w:t>
+            </w:r>
+            <w:r>
+              <w:rPr>
+                <w:sz w:val="18"/>
+              </w:rPr>
+              <w:t>pname</w:t>
             </w:r>
             <w:proofErr w:type="spellEnd"/>
+            <w:proofErr w:type="gramEnd"/>
+            <w:r>
+              <w:rPr>
+                <w:sz w:val="18"/>
+              </w:rPr>
+              <w:t>}}</w:t>
+            </w:r>
           </w:p>
         </w:tc>
       </w:tr>
@@ -896,17 +942,27 @@
                 <w:sz w:val="18"/>
               </w:rPr>
             </w:pPr>
-            <w:r>
-              <w:t>Mr.</w:t>
-            </w:r>
-            <w:r>
-              <w:rPr>
-                <w:spacing w:val="-2"/>
-              </w:rPr>
-              <w:t xml:space="preserve"> </w:t>
-            </w:r>
-            <w:r>
-              <w:t>Sijo Mathews</w:t>
+            <w:proofErr w:type="gramStart"/>
+            <w:r>
+              <w:t xml:space="preserve">{{ </w:t>
+            </w:r>
+            <w:proofErr w:type="spellStart"/>
+            <w:r>
+              <w:t>row</w:t>
+            </w:r>
+            <w:proofErr w:type="gramEnd"/>
+            <w:r>
+              <w:t>.</w:t>
+            </w:r>
+            <w:r>
+              <w:t>contact</w:t>
+            </w:r>
+            <w:r>
+              <w:t>_name</w:t>
+            </w:r>
+            <w:proofErr w:type="spellEnd"/>
+            <w:r>
+              <w:t xml:space="preserve"> }}</w:t>
             </w:r>
           </w:p>
         </w:tc>
@@ -951,23 +1007,7 @@
                 <w:sz w:val="18"/>
                 <w:szCs w:val="18"/>
               </w:rPr>
-              <w:t>Sreejith</w:t>
-            </w:r>
-            <w:r>
-              <w:rPr>
-                <w:spacing w:val="-8"/>
-                <w:sz w:val="18"/>
-                <w:szCs w:val="18"/>
-              </w:rPr>
-              <w:t xml:space="preserve"> </w:t>
-            </w:r>
-            <w:r>
-              <w:rPr>
-                <w:spacing w:val="-4"/>
-                <w:sz w:val="18"/>
-                <w:szCs w:val="18"/>
-              </w:rPr>
-              <w:t>Nair</w:t>
+              <w:t>{{row.name}}</w:t>
             </w:r>
           </w:p>
         </w:tc>
@@ -985,16 +1025,45 @@
               <w:pStyle w:val="TableParagraph"/>
               <w:rPr>
                 <w:rFonts w:ascii="Times New Roman"/>
-                <w:sz w:val="16"/>
-              </w:rPr>
-            </w:pPr>
-            <w:r>
-              <w:rPr>
-                <w:rFonts w:ascii="Times New Roman" w:hAnsi="Times New Roman" w:cs="Times New Roman"/>
-                <w:sz w:val="16"/>
-                <w:szCs w:val="16"/>
-              </w:rPr>
-              <w:t>Senior Sales Engineer</w:t>
+                <w:sz w:val="18"/>
+                <w:szCs w:val="18"/>
+              </w:rPr>
+            </w:pPr>
+            <w:proofErr w:type="gramStart"/>
+            <w:r>
+              <w:rPr>
+                <w:rFonts w:ascii="Times New Roman"/>
+                <w:sz w:val="18"/>
+                <w:szCs w:val="18"/>
+              </w:rPr>
+              <w:t xml:space="preserve">{{ </w:t>
+            </w:r>
+            <w:proofErr w:type="spellStart"/>
+            <w:r>
+              <w:rPr>
+                <w:rFonts w:ascii="Times New Roman"/>
+                <w:sz w:val="18"/>
+                <w:szCs w:val="18"/>
+              </w:rPr>
+              <w:t>row</w:t>
+            </w:r>
+            <w:proofErr w:type="gramEnd"/>
+            <w:r>
+              <w:rPr>
+                <w:rFonts w:ascii="Times New Roman"/>
+                <w:sz w:val="18"/>
+                <w:szCs w:val="18"/>
+              </w:rPr>
+              <w:t>.designation</w:t>
+            </w:r>
+            <w:proofErr w:type="spellEnd"/>
+            <w:r>
+              <w:rPr>
+                <w:rFonts w:ascii="Times New Roman"/>
+                <w:sz w:val="18"/>
+                <w:szCs w:val="18"/>
+              </w:rPr>
+              <w:t xml:space="preserve"> }}</w:t>
             </w:r>
           </w:p>
         </w:tc>
@@ -1039,30 +1108,25 @@
                 <w:sz w:val="18"/>
                 <w:szCs w:val="18"/>
               </w:rPr>
-              <w:t>+971</w:t>
-            </w:r>
-            <w:r>
-              <w:rPr>
-                <w:spacing w:val="-1"/>
-                <w:sz w:val="18"/>
-                <w:szCs w:val="18"/>
-              </w:rPr>
-              <w:t xml:space="preserve"> </w:t>
-            </w:r>
-            <w:r>
-              <w:rPr>
-                <w:sz w:val="18"/>
-                <w:szCs w:val="18"/>
-              </w:rPr>
-              <w:t xml:space="preserve">56 </w:t>
-            </w:r>
-            <w:r>
-              <w:rPr>
-                <w:spacing w:val="-2"/>
-                <w:sz w:val="18"/>
-                <w:szCs w:val="18"/>
-              </w:rPr>
-              <w:t>5053818</w:t>
+              <w:t>{{</w:t>
+            </w:r>
+            <w:proofErr w:type="spellStart"/>
+            <w:proofErr w:type="gramStart"/>
+            <w:r>
+              <w:rPr>
+                <w:sz w:val="18"/>
+                <w:szCs w:val="18"/>
+              </w:rPr>
+              <w:t>row.phno</w:t>
+            </w:r>
+            <w:proofErr w:type="spellEnd"/>
+            <w:proofErr w:type="gramEnd"/>
+            <w:r>
+              <w:rPr>
+                <w:sz w:val="18"/>
+                <w:szCs w:val="18"/>
+              </w:rPr>
+              <w:t>}}</w:t>
             </w:r>
           </w:p>
         </w:tc>
@@ -1083,6 +1147,22 @@
                 <w:sz w:val="16"/>
               </w:rPr>
             </w:pPr>
+            <w:proofErr w:type="gramStart"/>
+            <w:r>
+              <w:t xml:space="preserve">{{ </w:t>
+            </w:r>
+            <w:proofErr w:type="spellStart"/>
+            <w:r>
+              <w:t>row</w:t>
+            </w:r>
+            <w:proofErr w:type="gramEnd"/>
+            <w:r>
+              <w:t>.cust_phno</w:t>
+            </w:r>
+            <w:proofErr w:type="spellEnd"/>
+            <w:r>
+              <w:t xml:space="preserve"> }}</w:t>
+            </w:r>
           </w:p>
         </w:tc>
         <w:tc>
@@ -1137,16 +1217,22 @@
               <w:pStyle w:val="TableParagraph"/>
               <w:spacing w:line="206" w:lineRule="exact"/>
             </w:pPr>
-            <w:hyperlink r:id="rId9" w:history="1">
-              <w:r>
-                <w:rPr>
-                  <w:color w:val="0000FF"/>
-                  <w:spacing w:val="-2"/>
-                  <w:u w:val="single"/>
-                </w:rPr>
-                <w:t>gasostd@gasosauh.ae</w:t>
-              </w:r>
-            </w:hyperlink>
+            <w:proofErr w:type="gramStart"/>
+            <w:r>
+              <w:t xml:space="preserve">{{ </w:t>
+            </w:r>
+            <w:proofErr w:type="spellStart"/>
+            <w:r>
+              <w:t>row</w:t>
+            </w:r>
+            <w:proofErr w:type="gramEnd"/>
+            <w:r>
+              <w:t>.cust_email</w:t>
+            </w:r>
+            <w:proofErr w:type="spellEnd"/>
+            <w:r>
+              <w:t xml:space="preserve"> }}</w:t>
+            </w:r>
           </w:p>
         </w:tc>
         <w:tc>
@@ -1192,18 +1278,31 @@
                 <w:sz w:val="18"/>
               </w:rPr>
             </w:pPr>
-            <w:hyperlink r:id="rId10" w:history="1">
-              <w:r>
-                <w:rPr>
-                  <w:color w:val="0000FF"/>
-                  <w:spacing w:val="-2"/>
-                  <w:sz w:val="18"/>
-                  <w:szCs w:val="18"/>
-                  <w:u w:val="single" w:color="0561C1"/>
-                </w:rPr>
-                <w:t>sreejith.nair@woodward.com</w:t>
-              </w:r>
-            </w:hyperlink>
+            <w:r>
+              <w:rPr>
+                <w:sz w:val="18"/>
+                <w:szCs w:val="18"/>
+              </w:rPr>
+              <w:t>{{</w:t>
+            </w:r>
+            <w:proofErr w:type="spellStart"/>
+            <w:proofErr w:type="gramStart"/>
+            <w:r>
+              <w:rPr>
+                <w:sz w:val="18"/>
+                <w:szCs w:val="18"/>
+              </w:rPr>
+              <w:t>row.email</w:t>
+            </w:r>
+            <w:proofErr w:type="spellEnd"/>
+            <w:proofErr w:type="gramEnd"/>
+            <w:r>
+              <w:rPr>
+                <w:sz w:val="18"/>
+                <w:szCs w:val="18"/>
+              </w:rPr>
+              <w:t>}}</w:t>
+            </w:r>
           </w:p>
         </w:tc>
       </w:tr>
@@ -1213,9 +1312,15 @@
         <w:pStyle w:val="Heading2"/>
         <w:spacing w:before="59"/>
         <w:rPr>
+          <w:bCs/>
+        </w:rPr>
+      </w:pPr>
+      <w:r>
+        <w:rPr>
           <w:b/>
         </w:rPr>
-      </w:pPr>
+        <w:tab/>
+      </w:r>
     </w:p>
     <w:p>
       <w:pPr>
@@ -1252,21 +1357,31 @@
       <w:r>
         <w:rPr>
           <w:rFonts w:ascii="Cambria" w:hAnsi="Cambria"/>
-          <w:highlight w:val="yellow"/>
-        </w:rPr>
-        <w:t>Valve LQ25</w:t>
+        </w:rPr>
+        <w:t>{{</w:t>
       </w:r>
-    </w:p>
-    <w:p>
-      <w:pPr>
-        <w:pStyle w:val="Heading2"/>
-        <w:spacing w:before="59"/>
-        <w:ind w:left="810" w:right="140"/>
-        <w:rPr>
-          <w:rFonts w:asciiTheme="minorHAnsi" w:hAnsiTheme="minorHAnsi" w:cstheme="minorHAnsi"/>
-          <w:spacing w:val="-1"/>
-        </w:rPr>
-      </w:pPr>
+      <w:proofErr w:type="spellStart"/>
+      <w:proofErr w:type="gramStart"/>
+      <w:r>
+        <w:rPr>
+          <w:rFonts w:ascii="Cambria" w:hAnsi="Cambria"/>
+        </w:rPr>
+        <w:t>row.</w:t>
+      </w:r>
+      <w:r>
+        <w:rPr>
+          <w:rFonts w:ascii="Cambria" w:hAnsi="Cambria"/>
+        </w:rPr>
+        <w:t>subject</w:t>
+      </w:r>
+      <w:proofErr w:type="spellEnd"/>
+      <w:proofErr w:type="gramEnd"/>
+      <w:r>
+        <w:rPr>
+          <w:rFonts w:ascii="Cambria" w:hAnsi="Cambria"/>
+        </w:rPr>
+        <w:t>}}</w:t>
+      </w:r>
     </w:p>
     <w:p>
       <w:pPr>
@@ -1425,31 +1540,31 @@
     </w:p>
     <w:p>
       <w:pPr>
-        <w:pStyle w:val="Heading2"/>
-        <w:spacing w:before="59"/>
-        <w:ind w:left="810" w:right="140"/>
+        <w:pStyle w:val="BodyText"/>
+        <w:tabs>
+          <w:tab w:val="left" w:pos="860"/>
+        </w:tabs>
+        <w:spacing w:line="203" w:lineRule="exact"/>
+        <w:ind w:left="0" w:right="140" w:firstLine="0"/>
         <w:rPr>
           <w:rFonts w:asciiTheme="minorHAnsi" w:hAnsiTheme="minorHAnsi" w:cstheme="minorHAnsi"/>
-          <w:b/>
-          <w:bCs/>
-          <w:spacing w:val="-3"/>
-          <w:u w:val="single" w:color="000000"/>
+          <w:spacing w:val="-1"/>
         </w:rPr>
       </w:pPr>
     </w:p>
     <w:tbl>
       <w:tblPr>
-        <w:tblW w:w="9670" w:type="dxa"/>
-        <w:tblInd w:w="800" w:type="dxa"/>
+        <w:tblW w:w="9454" w:type="dxa"/>
+        <w:tblInd w:w="1016" w:type="dxa"/>
         <w:tblLook w:val="04A0" w:firstRow="1" w:lastRow="0" w:firstColumn="1" w:lastColumn="0" w:noHBand="0" w:noVBand="1"/>
       </w:tblPr>
       <w:tblGrid>
-        <w:gridCol w:w="1013"/>
-        <w:gridCol w:w="1274"/>
-        <w:gridCol w:w="3608"/>
-        <w:gridCol w:w="952"/>
-        <w:gridCol w:w="1266"/>
-        <w:gridCol w:w="1557"/>
+        <w:gridCol w:w="1065"/>
+        <w:gridCol w:w="1342"/>
+        <w:gridCol w:w="3160"/>
+        <w:gridCol w:w="1000"/>
+        <w:gridCol w:w="1334"/>
+        <w:gridCol w:w="1553"/>
       </w:tblGrid>
       <w:tr>
         <w:trPr>
@@ -1457,7 +1572,7 @@
         </w:trPr>
         <w:tc>
           <w:tcPr>
-            <w:tcW w:w="798" w:type="dxa"/>
+            <w:tcW w:w="1057" w:type="dxa"/>
             <w:tcBorders>
               <w:top w:val="single" w:sz="8" w:space="0" w:color="auto"/>
               <w:left w:val="single" w:sz="8" w:space="0" w:color="auto"/>
@@ -1497,7 +1612,7 @@
         </w:tc>
         <w:tc>
           <w:tcPr>
-            <w:tcW w:w="1107" w:type="dxa"/>
+            <w:tcW w:w="1334" w:type="dxa"/>
             <w:tcBorders>
               <w:top w:val="single" w:sz="8" w:space="0" w:color="auto"/>
               <w:left w:val="nil"/>
@@ -1537,7 +1652,7 @@
         </w:tc>
         <w:tc>
           <w:tcPr>
-            <w:tcW w:w="4283" w:type="dxa"/>
+            <w:tcW w:w="3201" w:type="dxa"/>
             <w:tcBorders>
               <w:top w:val="single" w:sz="8" w:space="0" w:color="auto"/>
               <w:left w:val="nil"/>
@@ -1577,7 +1692,7 @@
         </w:tc>
         <w:tc>
           <w:tcPr>
-            <w:tcW w:w="726" w:type="dxa"/>
+            <w:tcW w:w="994" w:type="dxa"/>
             <w:tcBorders>
               <w:top w:val="single" w:sz="8" w:space="0" w:color="auto"/>
               <w:left w:val="nil"/>
@@ -1617,7 +1732,7 @@
         </w:tc>
         <w:tc>
           <w:tcPr>
-            <w:tcW w:w="1313" w:type="dxa"/>
+            <w:tcW w:w="1325" w:type="dxa"/>
             <w:tcBorders>
               <w:top w:val="single" w:sz="8" w:space="0" w:color="auto"/>
               <w:left w:val="nil"/>
@@ -1657,7 +1772,7 @@
         </w:tc>
         <w:tc>
           <w:tcPr>
-            <w:tcW w:w="1443" w:type="dxa"/>
+            <w:tcW w:w="1543" w:type="dxa"/>
             <w:tcBorders>
               <w:top w:val="single" w:sz="8" w:space="0" w:color="auto"/>
               <w:left w:val="nil"/>
@@ -1702,168 +1817,7 @@
         </w:trPr>
         <w:tc>
           <w:tcPr>
-            <w:tcW w:w="798" w:type="dxa"/>
-            <w:tcBorders>
-              <w:top w:val="nil"/>
-              <w:left w:val="single" w:sz="8" w:space="0" w:color="auto"/>
-              <w:bottom w:val="nil"/>
-              <w:right w:val="single" w:sz="8" w:space="0" w:color="auto"/>
-            </w:tcBorders>
-            <w:shd w:val="clear" w:color="auto" w:fill="auto"/>
-            <w:noWrap/>
-            <w:vAlign w:val="center"/>
-          </w:tcPr>
-          <w:p>
-            <w:pPr>
-              <w:widowControl/>
-              <w:jc w:val="center"/>
-              <w:rPr>
-                <w:rFonts w:ascii="Calibri" w:eastAsia="Times New Roman" w:hAnsi="Calibri" w:cs="Calibri"/>
-                <w:color w:val="000000"/>
-                <w:sz w:val="20"/>
-                <w:szCs w:val="20"/>
-              </w:rPr>
-            </w:pPr>
-          </w:p>
-        </w:tc>
-        <w:tc>
-          <w:tcPr>
-            <w:tcW w:w="1107" w:type="dxa"/>
-            <w:tcBorders>
-              <w:top w:val="nil"/>
-              <w:left w:val="nil"/>
-              <w:bottom w:val="nil"/>
-              <w:right w:val="single" w:sz="8" w:space="0" w:color="auto"/>
-            </w:tcBorders>
-            <w:shd w:val="clear" w:color="auto" w:fill="auto"/>
-            <w:noWrap/>
-            <w:vAlign w:val="bottom"/>
-          </w:tcPr>
-          <w:p>
-            <w:pPr>
-              <w:widowControl/>
-              <w:jc w:val="center"/>
-              <w:rPr>
-                <w:rFonts w:ascii="Calibri" w:eastAsia="Times New Roman" w:hAnsi="Calibri" w:cs="Calibri"/>
-                <w:color w:val="000000"/>
-                <w:sz w:val="20"/>
-                <w:szCs w:val="20"/>
-                <w:highlight w:val="yellow"/>
-              </w:rPr>
-            </w:pPr>
-          </w:p>
-        </w:tc>
-        <w:tc>
-          <w:tcPr>
-            <w:tcW w:w="4283" w:type="dxa"/>
-            <w:tcBorders>
-              <w:top w:val="nil"/>
-              <w:left w:val="nil"/>
-              <w:bottom w:val="nil"/>
-              <w:right w:val="single" w:sz="8" w:space="0" w:color="auto"/>
-            </w:tcBorders>
-            <w:shd w:val="clear" w:color="auto" w:fill="auto"/>
-            <w:noWrap/>
-            <w:vAlign w:val="center"/>
-          </w:tcPr>
-          <w:p>
-            <w:pPr>
-              <w:widowControl/>
-              <w:rPr>
-                <w:rFonts w:ascii="Calibri" w:eastAsia="Times New Roman" w:hAnsi="Calibri" w:cs="Calibri"/>
-                <w:color w:val="000000"/>
-                <w:sz w:val="20"/>
-                <w:szCs w:val="20"/>
-              </w:rPr>
-            </w:pPr>
-          </w:p>
-        </w:tc>
-        <w:tc>
-          <w:tcPr>
-            <w:tcW w:w="726" w:type="dxa"/>
-            <w:tcBorders>
-              <w:top w:val="nil"/>
-              <w:left w:val="nil"/>
-              <w:bottom w:val="nil"/>
-              <w:right w:val="single" w:sz="8" w:space="0" w:color="auto"/>
-            </w:tcBorders>
-            <w:shd w:val="clear" w:color="auto" w:fill="auto"/>
-            <w:noWrap/>
-            <w:vAlign w:val="bottom"/>
-          </w:tcPr>
-          <w:p>
-            <w:pPr>
-              <w:widowControl/>
-              <w:jc w:val="center"/>
-              <w:rPr>
-                <w:rFonts w:ascii="Calibri" w:eastAsia="Times New Roman" w:hAnsi="Calibri" w:cs="Calibri"/>
-                <w:color w:val="000000"/>
-                <w:sz w:val="20"/>
-                <w:szCs w:val="20"/>
-              </w:rPr>
-            </w:pPr>
-          </w:p>
-        </w:tc>
-        <w:tc>
-          <w:tcPr>
-            <w:tcW w:w="1313" w:type="dxa"/>
-            <w:tcBorders>
-              <w:top w:val="nil"/>
-              <w:left w:val="nil"/>
-              <w:bottom w:val="nil"/>
-              <w:right w:val="single" w:sz="8" w:space="0" w:color="auto"/>
-            </w:tcBorders>
-            <w:shd w:val="clear" w:color="auto" w:fill="auto"/>
-            <w:noWrap/>
-            <w:vAlign w:val="bottom"/>
-          </w:tcPr>
-          <w:p>
-            <w:pPr>
-              <w:widowControl/>
-              <w:jc w:val="center"/>
-              <w:rPr>
-                <w:rFonts w:ascii="Calibri" w:eastAsia="Times New Roman" w:hAnsi="Calibri" w:cs="Calibri"/>
-                <w:color w:val="000000"/>
-                <w:sz w:val="20"/>
-                <w:szCs w:val="20"/>
-              </w:rPr>
-            </w:pPr>
-          </w:p>
-        </w:tc>
-        <w:tc>
-          <w:tcPr>
-            <w:tcW w:w="1443" w:type="dxa"/>
-            <w:tcBorders>
-              <w:top w:val="nil"/>
-              <w:left w:val="nil"/>
-              <w:bottom w:val="nil"/>
-              <w:right w:val="single" w:sz="8" w:space="0" w:color="auto"/>
-            </w:tcBorders>
-            <w:shd w:val="clear" w:color="auto" w:fill="auto"/>
-            <w:noWrap/>
-            <w:vAlign w:val="bottom"/>
-          </w:tcPr>
-          <w:p>
-            <w:pPr>
-              <w:widowControl/>
-              <w:jc w:val="center"/>
-              <w:rPr>
-                <w:rFonts w:ascii="Calibri" w:eastAsia="Times New Roman" w:hAnsi="Calibri" w:cs="Calibri"/>
-                <w:color w:val="000000"/>
-                <w:sz w:val="20"/>
-                <w:szCs w:val="20"/>
-              </w:rPr>
-            </w:pPr>
-          </w:p>
-        </w:tc>
-      </w:tr>
-      <w:tr>
-        <w:trPr>
-          <w:trHeight w:val="50"/>
-        </w:trPr>
-        <w:tc>
-          <w:tcPr>
-            <w:tcW w:w="798" w:type="dxa"/>
+            <w:tcW w:w="1057" w:type="dxa"/>
             <w:tcBorders>
               <w:top w:val="nil"/>
               <w:left w:val="single" w:sz="8" w:space="0" w:color="auto"/>
@@ -1889,7 +1843,7 @@
         </w:tc>
         <w:tc>
           <w:tcPr>
-            <w:tcW w:w="1107" w:type="dxa"/>
+            <w:tcW w:w="1334" w:type="dxa"/>
             <w:tcBorders>
               <w:top w:val="nil"/>
               <w:left w:val="nil"/>
@@ -1909,13 +1863,14 @@
                 <w:color w:val="000000"/>
                 <w:sz w:val="20"/>
                 <w:szCs w:val="20"/>
+                <w:highlight w:val="yellow"/>
               </w:rPr>
             </w:pPr>
           </w:p>
         </w:tc>
         <w:tc>
           <w:tcPr>
-            <w:tcW w:w="4283" w:type="dxa"/>
+            <w:tcW w:w="3201" w:type="dxa"/>
             <w:tcBorders>
               <w:top w:val="nil"/>
               <w:left w:val="nil"/>
@@ -1929,11 +1884,13 @@
           <w:p>
             <w:pPr>
               <w:widowControl/>
+              <w:jc w:val="center"/>
               <w:rPr>
                 <w:rFonts w:ascii="Calibri" w:eastAsia="Times New Roman" w:hAnsi="Calibri" w:cs="Calibri"/>
                 <w:color w:val="000000"/>
                 <w:sz w:val="20"/>
                 <w:szCs w:val="20"/>
+                <w:highlight w:val="yellow"/>
               </w:rPr>
             </w:pPr>
             <w:r>
@@ -1943,25 +1900,7 @@
                 <w:sz w:val="20"/>
                 <w:szCs w:val="20"/>
               </w:rPr>
-              <w:t>{%</w:t>
-            </w:r>
-            <w:r>
-              <w:rPr>
-                <w:rFonts w:ascii="Calibri" w:eastAsia="Times New Roman" w:hAnsi="Calibri" w:cs="Calibri"/>
-                <w:color w:val="000000"/>
-                <w:sz w:val="20"/>
-                <w:szCs w:val="20"/>
-              </w:rPr>
-              <w:t xml:space="preserve">tr </w:t>
-            </w:r>
-            <w:r>
-              <w:rPr>
-                <w:rFonts w:ascii="Calibri" w:eastAsia="Times New Roman" w:hAnsi="Calibri" w:cs="Calibri"/>
-                <w:color w:val="000000"/>
-                <w:sz w:val="20"/>
-                <w:szCs w:val="20"/>
-              </w:rPr>
-              <w:t xml:space="preserve">for row in </w:t>
+              <w:t xml:space="preserve">{%tr for row in </w:t>
             </w:r>
             <w:proofErr w:type="spellStart"/>
             <w:r>
@@ -1987,7 +1926,7 @@
         </w:tc>
         <w:tc>
           <w:tcPr>
-            <w:tcW w:w="726" w:type="dxa"/>
+            <w:tcW w:w="994" w:type="dxa"/>
             <w:tcBorders>
               <w:top w:val="nil"/>
               <w:left w:val="nil"/>
@@ -2007,13 +1946,14 @@
                 <w:color w:val="000000"/>
                 <w:sz w:val="20"/>
                 <w:szCs w:val="20"/>
+                <w:highlight w:val="green"/>
               </w:rPr>
             </w:pPr>
           </w:p>
         </w:tc>
         <w:tc>
           <w:tcPr>
-            <w:tcW w:w="1313" w:type="dxa"/>
+            <w:tcW w:w="1325" w:type="dxa"/>
             <w:tcBorders>
               <w:top w:val="nil"/>
               <w:left w:val="nil"/>
@@ -2039,7 +1979,7 @@
         </w:tc>
         <w:tc>
           <w:tcPr>
-            <w:tcW w:w="1443" w:type="dxa"/>
+            <w:tcW w:w="1543" w:type="dxa"/>
             <w:tcBorders>
               <w:top w:val="nil"/>
               <w:left w:val="nil"/>
@@ -2059,6 +1999,7 @@
                 <w:color w:val="000000"/>
                 <w:sz w:val="20"/>
                 <w:szCs w:val="20"/>
+                <w:highlight w:val="darkGray"/>
               </w:rPr>
             </w:pPr>
           </w:p>
@@ -2070,7 +2011,7 @@
         </w:trPr>
         <w:tc>
           <w:tcPr>
-            <w:tcW w:w="798" w:type="dxa"/>
+            <w:tcW w:w="1057" w:type="dxa"/>
             <w:tcBorders>
               <w:top w:val="nil"/>
               <w:left w:val="single" w:sz="8" w:space="0" w:color="auto"/>
@@ -2096,8 +2037,8 @@
               <w:rPr>
                 <w:rFonts w:ascii="Calibri" w:eastAsia="Times New Roman" w:hAnsi="Calibri" w:cs="Calibri"/>
                 <w:color w:val="000000"/>
-                <w:sz w:val="20"/>
-                <w:szCs w:val="20"/>
+                <w:sz w:val="18"/>
+                <w:szCs w:val="18"/>
               </w:rPr>
               <w:t>{{</w:t>
             </w:r>
@@ -2107,8 +2048,8 @@
               <w:rPr>
                 <w:rFonts w:ascii="Calibri" w:eastAsia="Times New Roman" w:hAnsi="Calibri" w:cs="Calibri"/>
                 <w:color w:val="000000"/>
-                <w:sz w:val="20"/>
-                <w:szCs w:val="20"/>
+                <w:sz w:val="18"/>
+                <w:szCs w:val="18"/>
               </w:rPr>
               <w:t>row.slno</w:t>
             </w:r>
@@ -2118,8 +2059,8 @@
               <w:rPr>
                 <w:rFonts w:ascii="Calibri" w:eastAsia="Times New Roman" w:hAnsi="Calibri" w:cs="Calibri"/>
                 <w:color w:val="000000"/>
-                <w:sz w:val="20"/>
-                <w:szCs w:val="20"/>
+                <w:sz w:val="18"/>
+                <w:szCs w:val="18"/>
               </w:rPr>
               <w:t>}}</w:t>
             </w:r>
@@ -2127,7 +2068,7 @@
         </w:tc>
         <w:tc>
           <w:tcPr>
-            <w:tcW w:w="1107" w:type="dxa"/>
+            <w:tcW w:w="1334" w:type="dxa"/>
             <w:tcBorders>
               <w:top w:val="nil"/>
               <w:left w:val="nil"/>
@@ -2147,14 +2088,15 @@
                 <w:color w:val="000000"/>
                 <w:sz w:val="20"/>
                 <w:szCs w:val="20"/>
-              </w:rPr>
-            </w:pPr>
-            <w:r>
-              <w:rPr>
-                <w:rFonts w:ascii="Calibri" w:eastAsia="Times New Roman" w:hAnsi="Calibri" w:cs="Calibri"/>
-                <w:color w:val="000000"/>
-                <w:sz w:val="20"/>
-                <w:szCs w:val="20"/>
+                <w:highlight w:val="yellow"/>
+              </w:rPr>
+            </w:pPr>
+            <w:r>
+              <w:rPr>
+                <w:rFonts w:ascii="Calibri" w:eastAsia="Times New Roman" w:hAnsi="Calibri" w:cs="Calibri"/>
+                <w:color w:val="000000"/>
+                <w:sz w:val="18"/>
+                <w:szCs w:val="18"/>
               </w:rPr>
               <w:t>{{</w:t>
             </w:r>
@@ -2163,27 +2105,18 @@
               <w:rPr>
                 <w:rFonts w:ascii="Calibri" w:eastAsia="Times New Roman" w:hAnsi="Calibri" w:cs="Calibri"/>
                 <w:color w:val="000000"/>
-                <w:sz w:val="20"/>
-                <w:szCs w:val="20"/>
-              </w:rPr>
-              <w:t>row.</w:t>
-            </w:r>
-            <w:r>
-              <w:rPr>
-                <w:rFonts w:ascii="Calibri" w:eastAsia="Times New Roman" w:hAnsi="Calibri" w:cs="Calibri"/>
-                <w:color w:val="000000"/>
-                <w:sz w:val="20"/>
-                <w:szCs w:val="20"/>
-              </w:rPr>
-              <w:t>part_no</w:t>
+                <w:sz w:val="18"/>
+                <w:szCs w:val="18"/>
+              </w:rPr>
+              <w:t>row.part_no</w:t>
             </w:r>
             <w:proofErr w:type="spellEnd"/>
             <w:r>
               <w:rPr>
                 <w:rFonts w:ascii="Calibri" w:eastAsia="Times New Roman" w:hAnsi="Calibri" w:cs="Calibri"/>
                 <w:color w:val="000000"/>
-                <w:sz w:val="20"/>
-                <w:szCs w:val="20"/>
+                <w:sz w:val="18"/>
+                <w:szCs w:val="18"/>
               </w:rPr>
               <w:t>}}</w:t>
             </w:r>
@@ -2191,7 +2124,7 @@
         </w:tc>
         <w:tc>
           <w:tcPr>
-            <w:tcW w:w="4283" w:type="dxa"/>
+            <w:tcW w:w="3201" w:type="dxa"/>
             <w:tcBorders>
               <w:top w:val="nil"/>
               <w:left w:val="nil"/>
@@ -2205,19 +2138,21 @@
           <w:p>
             <w:pPr>
               <w:widowControl/>
+              <w:jc w:val="center"/>
               <w:rPr>
                 <w:rFonts w:ascii="Calibri" w:eastAsia="Times New Roman" w:hAnsi="Calibri" w:cs="Calibri"/>
                 <w:color w:val="000000"/>
                 <w:sz w:val="20"/>
                 <w:szCs w:val="20"/>
-              </w:rPr>
-            </w:pPr>
-            <w:r>
-              <w:rPr>
-                <w:rFonts w:ascii="Calibri" w:eastAsia="Times New Roman" w:hAnsi="Calibri" w:cs="Calibri"/>
-                <w:color w:val="000000"/>
-                <w:sz w:val="20"/>
-                <w:szCs w:val="20"/>
+                <w:highlight w:val="yellow"/>
+              </w:rPr>
+            </w:pPr>
+            <w:r>
+              <w:rPr>
+                <w:rFonts w:ascii="Calibri" w:eastAsia="Times New Roman" w:hAnsi="Calibri" w:cs="Calibri"/>
+                <w:color w:val="000000"/>
+                <w:sz w:val="18"/>
+                <w:szCs w:val="18"/>
               </w:rPr>
               <w:t>{{</w:t>
             </w:r>
@@ -2227,8 +2162,8 @@
               <w:rPr>
                 <w:rFonts w:ascii="Calibri" w:eastAsia="Times New Roman" w:hAnsi="Calibri" w:cs="Calibri"/>
                 <w:color w:val="000000"/>
-                <w:sz w:val="20"/>
-                <w:szCs w:val="20"/>
+                <w:sz w:val="18"/>
+                <w:szCs w:val="18"/>
               </w:rPr>
               <w:t>row.description</w:t>
             </w:r>
@@ -2238,8 +2173,8 @@
               <w:rPr>
                 <w:rFonts w:ascii="Calibri" w:eastAsia="Times New Roman" w:hAnsi="Calibri" w:cs="Calibri"/>
                 <w:color w:val="000000"/>
-                <w:sz w:val="20"/>
-                <w:szCs w:val="20"/>
+                <w:sz w:val="18"/>
+                <w:szCs w:val="18"/>
               </w:rPr>
               <w:t>}}</w:t>
             </w:r>
@@ -2247,7 +2182,7 @@
         </w:tc>
         <w:tc>
           <w:tcPr>
-            <w:tcW w:w="726" w:type="dxa"/>
+            <w:tcW w:w="994" w:type="dxa"/>
             <w:tcBorders>
               <w:top w:val="nil"/>
               <w:left w:val="nil"/>
@@ -2267,14 +2202,15 @@
                 <w:color w:val="000000"/>
                 <w:sz w:val="20"/>
                 <w:szCs w:val="20"/>
-              </w:rPr>
-            </w:pPr>
-            <w:r>
-              <w:rPr>
-                <w:rFonts w:ascii="Calibri" w:eastAsia="Times New Roman" w:hAnsi="Calibri" w:cs="Calibri"/>
-                <w:color w:val="000000"/>
-                <w:sz w:val="20"/>
-                <w:szCs w:val="20"/>
+                <w:highlight w:val="green"/>
+              </w:rPr>
+            </w:pPr>
+            <w:r>
+              <w:rPr>
+                <w:rFonts w:ascii="Calibri" w:eastAsia="Times New Roman" w:hAnsi="Calibri" w:cs="Calibri"/>
+                <w:color w:val="000000"/>
+                <w:sz w:val="18"/>
+                <w:szCs w:val="18"/>
               </w:rPr>
               <w:t>{{</w:t>
             </w:r>
@@ -2283,8 +2219,8 @@
               <w:rPr>
                 <w:rFonts w:ascii="Calibri" w:eastAsia="Times New Roman" w:hAnsi="Calibri" w:cs="Calibri"/>
                 <w:color w:val="000000"/>
-                <w:sz w:val="20"/>
-                <w:szCs w:val="20"/>
+                <w:sz w:val="18"/>
+                <w:szCs w:val="18"/>
               </w:rPr>
               <w:t>row.qty</w:t>
             </w:r>
@@ -2293,8 +2229,8 @@
               <w:rPr>
                 <w:rFonts w:ascii="Calibri" w:eastAsia="Times New Roman" w:hAnsi="Calibri" w:cs="Calibri"/>
                 <w:color w:val="000000"/>
-                <w:sz w:val="20"/>
-                <w:szCs w:val="20"/>
+                <w:sz w:val="18"/>
+                <w:szCs w:val="18"/>
               </w:rPr>
               <w:t>}}</w:t>
             </w:r>
@@ -2302,7 +2238,7 @@
         </w:tc>
         <w:tc>
           <w:tcPr>
-            <w:tcW w:w="1313" w:type="dxa"/>
+            <w:tcW w:w="1325" w:type="dxa"/>
             <w:tcBorders>
               <w:top w:val="nil"/>
               <w:left w:val="nil"/>
@@ -2328,8 +2264,17 @@
               <w:rPr>
                 <w:rFonts w:ascii="Calibri" w:eastAsia="Times New Roman" w:hAnsi="Calibri" w:cs="Calibri"/>
                 <w:color w:val="000000"/>
-                <w:sz w:val="20"/>
-                <w:szCs w:val="20"/>
+                <w:sz w:val="18"/>
+                <w:szCs w:val="18"/>
+              </w:rPr>
+              <w:t>$</w:t>
+            </w:r>
+            <w:r>
+              <w:rPr>
+                <w:rFonts w:ascii="Calibri" w:eastAsia="Times New Roman" w:hAnsi="Calibri" w:cs="Calibri"/>
+                <w:color w:val="000000"/>
+                <w:sz w:val="18"/>
+                <w:szCs w:val="18"/>
               </w:rPr>
               <w:t xml:space="preserve"> </w:t>
             </w:r>
@@ -2337,8 +2282,8 @@
               <w:rPr>
                 <w:rFonts w:ascii="Calibri" w:eastAsia="Times New Roman" w:hAnsi="Calibri" w:cs="Calibri"/>
                 <w:color w:val="000000"/>
-                <w:sz w:val="20"/>
-                <w:szCs w:val="20"/>
+                <w:sz w:val="18"/>
+                <w:szCs w:val="18"/>
               </w:rPr>
               <w:t>{{</w:t>
             </w:r>
@@ -2348,8 +2293,8 @@
               <w:rPr>
                 <w:rFonts w:ascii="Calibri" w:eastAsia="Times New Roman" w:hAnsi="Calibri" w:cs="Calibri"/>
                 <w:color w:val="000000"/>
-                <w:sz w:val="20"/>
-                <w:szCs w:val="20"/>
+                <w:sz w:val="18"/>
+                <w:szCs w:val="18"/>
               </w:rPr>
               <w:t>row.amount</w:t>
             </w:r>
@@ -2359,8 +2304,8 @@
               <w:rPr>
                 <w:rFonts w:ascii="Calibri" w:eastAsia="Times New Roman" w:hAnsi="Calibri" w:cs="Calibri"/>
                 <w:color w:val="000000"/>
-                <w:sz w:val="20"/>
-                <w:szCs w:val="20"/>
+                <w:sz w:val="18"/>
+                <w:szCs w:val="18"/>
               </w:rPr>
               <w:t>}}</w:t>
             </w:r>
@@ -2368,7 +2313,7 @@
         </w:tc>
         <w:tc>
           <w:tcPr>
-            <w:tcW w:w="1443" w:type="dxa"/>
+            <w:tcW w:w="1543" w:type="dxa"/>
             <w:tcBorders>
               <w:top w:val="nil"/>
               <w:left w:val="nil"/>
@@ -2388,14 +2333,15 @@
                 <w:color w:val="000000"/>
                 <w:sz w:val="20"/>
                 <w:szCs w:val="20"/>
-              </w:rPr>
-            </w:pPr>
-            <w:r>
-              <w:rPr>
-                <w:rFonts w:ascii="Calibri" w:eastAsia="Times New Roman" w:hAnsi="Calibri" w:cs="Calibri"/>
-                <w:color w:val="000000"/>
-                <w:sz w:val="20"/>
-                <w:szCs w:val="20"/>
+                <w:highlight w:val="darkGray"/>
+              </w:rPr>
+            </w:pPr>
+            <w:r>
+              <w:rPr>
+                <w:rFonts w:ascii="Calibri" w:eastAsia="Times New Roman" w:hAnsi="Calibri" w:cs="Calibri"/>
+                <w:color w:val="000000"/>
+                <w:sz w:val="18"/>
+                <w:szCs w:val="18"/>
               </w:rPr>
               <w:t>$</w:t>
             </w:r>
@@ -2403,8 +2349,17 @@
               <w:rPr>
                 <w:rFonts w:ascii="Calibri" w:eastAsia="Times New Roman" w:hAnsi="Calibri" w:cs="Calibri"/>
                 <w:color w:val="000000"/>
-                <w:sz w:val="20"/>
-                <w:szCs w:val="20"/>
+                <w:sz w:val="18"/>
+                <w:szCs w:val="18"/>
+              </w:rPr>
+              <w:t xml:space="preserve"> </w:t>
+            </w:r>
+            <w:r>
+              <w:rPr>
+                <w:rFonts w:ascii="Calibri" w:eastAsia="Times New Roman" w:hAnsi="Calibri" w:cs="Calibri"/>
+                <w:color w:val="000000"/>
+                <w:sz w:val="18"/>
+                <w:szCs w:val="18"/>
               </w:rPr>
               <w:t>{{</w:t>
             </w:r>
@@ -2414,8 +2369,8 @@
               <w:rPr>
                 <w:rFonts w:ascii="Calibri" w:eastAsia="Times New Roman" w:hAnsi="Calibri" w:cs="Calibri"/>
                 <w:color w:val="000000"/>
-                <w:sz w:val="20"/>
-                <w:szCs w:val="20"/>
+                <w:sz w:val="18"/>
+                <w:szCs w:val="18"/>
               </w:rPr>
               <w:t>row.total</w:t>
             </w:r>
@@ -2424,8 +2379,8 @@
               <w:rPr>
                 <w:rFonts w:ascii="Calibri" w:eastAsia="Times New Roman" w:hAnsi="Calibri" w:cs="Calibri"/>
                 <w:color w:val="000000"/>
-                <w:sz w:val="20"/>
-                <w:szCs w:val="20"/>
+                <w:sz w:val="18"/>
+                <w:szCs w:val="18"/>
               </w:rPr>
               <w:t>_price</w:t>
             </w:r>
@@ -2434,10 +2389,10 @@
               <w:rPr>
                 <w:rFonts w:ascii="Calibri" w:eastAsia="Times New Roman" w:hAnsi="Calibri" w:cs="Calibri"/>
                 <w:color w:val="000000"/>
-                <w:sz w:val="20"/>
-                <w:szCs w:val="20"/>
-              </w:rPr>
-              <w:t xml:space="preserve">}} </w:t>
+                <w:sz w:val="18"/>
+                <w:szCs w:val="18"/>
+              </w:rPr>
+              <w:t>}}</w:t>
             </w:r>
           </w:p>
         </w:tc>
@@ -2448,7 +2403,7 @@
         </w:trPr>
         <w:tc>
           <w:tcPr>
-            <w:tcW w:w="798" w:type="dxa"/>
+            <w:tcW w:w="1057" w:type="dxa"/>
             <w:tcBorders>
               <w:top w:val="nil"/>
               <w:left w:val="single" w:sz="8" w:space="0" w:color="auto"/>
@@ -2458,6 +2413,7 @@
             <w:shd w:val="clear" w:color="auto" w:fill="auto"/>
             <w:noWrap/>
             <w:vAlign w:val="center"/>
+            <w:hideMark/>
           </w:tcPr>
           <w:p>
             <w:pPr>
@@ -2474,7 +2430,7 @@
         </w:tc>
         <w:tc>
           <w:tcPr>
-            <w:tcW w:w="1107" w:type="dxa"/>
+            <w:tcW w:w="1334" w:type="dxa"/>
             <w:tcBorders>
               <w:top w:val="nil"/>
               <w:left w:val="nil"/>
@@ -2484,6 +2440,7 @@
             <w:shd w:val="clear" w:color="auto" w:fill="auto"/>
             <w:noWrap/>
             <w:vAlign w:val="bottom"/>
+            <w:hideMark/>
           </w:tcPr>
           <w:p>
             <w:pPr>
@@ -2494,13 +2451,14 @@
                 <w:color w:val="000000"/>
                 <w:sz w:val="20"/>
                 <w:szCs w:val="20"/>
+                <w:highlight w:val="yellow"/>
               </w:rPr>
             </w:pPr>
           </w:p>
         </w:tc>
         <w:tc>
           <w:tcPr>
-            <w:tcW w:w="4283" w:type="dxa"/>
+            <w:tcW w:w="3201" w:type="dxa"/>
             <w:tcBorders>
               <w:top w:val="nil"/>
               <w:left w:val="nil"/>
@@ -2510,10 +2468,12 @@
             <w:shd w:val="clear" w:color="auto" w:fill="auto"/>
             <w:noWrap/>
             <w:vAlign w:val="center"/>
+            <w:hideMark/>
           </w:tcPr>
           <w:p>
             <w:pPr>
               <w:widowControl/>
+              <w:jc w:val="center"/>
               <w:rPr>
                 <w:rFonts w:ascii="Calibri" w:eastAsia="Times New Roman" w:hAnsi="Calibri" w:cs="Calibri"/>
                 <w:color w:val="000000"/>
@@ -2538,16 +2498,7 @@
                 <w:sz w:val="20"/>
                 <w:szCs w:val="20"/>
               </w:rPr>
-              <w:t xml:space="preserve">tr </w:t>
-            </w:r>
-            <w:r>
-              <w:rPr>
-                <w:rFonts w:ascii="Calibri" w:eastAsia="Times New Roman" w:hAnsi="Calibri" w:cs="Calibri"/>
-                <w:color w:val="000000"/>
-                <w:sz w:val="20"/>
-                <w:szCs w:val="20"/>
-              </w:rPr>
-              <w:t xml:space="preserve"> </w:t>
+              <w:t xml:space="preserve">tr  </w:t>
             </w:r>
             <w:proofErr w:type="spellStart"/>
             <w:r>
@@ -2574,7 +2525,7 @@
         </w:tc>
         <w:tc>
           <w:tcPr>
-            <w:tcW w:w="726" w:type="dxa"/>
+            <w:tcW w:w="994" w:type="dxa"/>
             <w:tcBorders>
               <w:top w:val="nil"/>
               <w:left w:val="nil"/>
@@ -2584,6 +2535,7 @@
             <w:shd w:val="clear" w:color="auto" w:fill="auto"/>
             <w:noWrap/>
             <w:vAlign w:val="bottom"/>
+            <w:hideMark/>
           </w:tcPr>
           <w:p>
             <w:pPr>
@@ -2600,7 +2552,7 @@
         </w:tc>
         <w:tc>
           <w:tcPr>
-            <w:tcW w:w="1313" w:type="dxa"/>
+            <w:tcW w:w="1325" w:type="dxa"/>
             <w:tcBorders>
               <w:top w:val="nil"/>
               <w:left w:val="nil"/>
@@ -2610,6 +2562,7 @@
             <w:shd w:val="clear" w:color="auto" w:fill="auto"/>
             <w:noWrap/>
             <w:vAlign w:val="bottom"/>
+            <w:hideMark/>
           </w:tcPr>
           <w:p>
             <w:pPr>
@@ -2622,11 +2575,20 @@
                 <w:szCs w:val="20"/>
               </w:rPr>
             </w:pPr>
+            <w:r>
+              <w:rPr>
+                <w:rFonts w:ascii="Calibri" w:eastAsia="Times New Roman" w:hAnsi="Calibri" w:cs="Calibri"/>
+                <w:color w:val="000000"/>
+                <w:sz w:val="20"/>
+                <w:szCs w:val="20"/>
+              </w:rPr>
+              <w:t xml:space="preserve"> </w:t>
+            </w:r>
           </w:p>
         </w:tc>
         <w:tc>
           <w:tcPr>
-            <w:tcW w:w="1443" w:type="dxa"/>
+            <w:tcW w:w="1543" w:type="dxa"/>
             <w:tcBorders>
               <w:top w:val="nil"/>
               <w:left w:val="nil"/>
@@ -2636,6 +2598,7 @@
             <w:shd w:val="clear" w:color="auto" w:fill="auto"/>
             <w:noWrap/>
             <w:vAlign w:val="bottom"/>
+            <w:hideMark/>
           </w:tcPr>
           <w:p>
             <w:pPr>
@@ -2648,6 +2611,113 @@
                 <w:szCs w:val="20"/>
               </w:rPr>
             </w:pPr>
+          </w:p>
+        </w:tc>
+      </w:tr>
+      <w:tr>
+        <w:trPr>
+          <w:trHeight w:val="50"/>
+        </w:trPr>
+        <w:tc>
+          <w:tcPr>
+            <w:tcW w:w="7911" w:type="dxa"/>
+            <w:gridSpan w:val="5"/>
+            <w:tcBorders>
+              <w:top w:val="single" w:sz="8" w:space="0" w:color="auto"/>
+              <w:left w:val="single" w:sz="8" w:space="0" w:color="auto"/>
+              <w:bottom w:val="single" w:sz="8" w:space="0" w:color="auto"/>
+              <w:right w:val="single" w:sz="8" w:space="0" w:color="auto"/>
+            </w:tcBorders>
+            <w:shd w:val="clear" w:color="auto" w:fill="auto"/>
+            <w:noWrap/>
+            <w:vAlign w:val="center"/>
+            <w:hideMark/>
+          </w:tcPr>
+          <w:p>
+            <w:pPr>
+              <w:widowControl/>
+              <w:jc w:val="center"/>
+              <w:rPr>
+                <w:rFonts w:ascii="Calibri" w:eastAsia="Times New Roman" w:hAnsi="Calibri" w:cs="Calibri"/>
+                <w:color w:val="000000"/>
+                <w:sz w:val="20"/>
+                <w:szCs w:val="20"/>
+              </w:rPr>
+            </w:pPr>
+            <w:r>
+              <w:rPr>
+                <w:rFonts w:ascii="Calibri" w:eastAsia="Times New Roman" w:hAnsi="Calibri" w:cs="Calibri"/>
+                <w:color w:val="000000"/>
+                <w:sz w:val="20"/>
+                <w:szCs w:val="20"/>
+              </w:rPr>
+              <w:t xml:space="preserve">Total </w:t>
+            </w:r>
+          </w:p>
+        </w:tc>
+        <w:tc>
+          <w:tcPr>
+            <w:tcW w:w="1543" w:type="dxa"/>
+            <w:tcBorders>
+              <w:top w:val="nil"/>
+              <w:left w:val="nil"/>
+              <w:bottom w:val="single" w:sz="8" w:space="0" w:color="auto"/>
+              <w:right w:val="single" w:sz="8" w:space="0" w:color="auto"/>
+            </w:tcBorders>
+            <w:shd w:val="clear" w:color="auto" w:fill="auto"/>
+            <w:noWrap/>
+            <w:vAlign w:val="center"/>
+            <w:hideMark/>
+          </w:tcPr>
+          <w:p>
+            <w:pPr>
+              <w:widowControl/>
+              <w:jc w:val="center"/>
+              <w:rPr>
+                <w:rFonts w:ascii="Calibri" w:eastAsia="Times New Roman" w:hAnsi="Calibri" w:cs="Calibri"/>
+                <w:color w:val="000000"/>
+                <w:sz w:val="20"/>
+                <w:szCs w:val="20"/>
+              </w:rPr>
+            </w:pPr>
+            <w:r>
+              <w:rPr>
+                <w:rFonts w:ascii="Calibri" w:eastAsia="Times New Roman" w:hAnsi="Calibri" w:cs="Calibri"/>
+                <w:color w:val="000000"/>
+                <w:sz w:val="20"/>
+                <w:szCs w:val="20"/>
+              </w:rPr>
+              <w:t xml:space="preserve">$    </w:t>
+            </w:r>
+            <w:r>
+              <w:rPr>
+                <w:rFonts w:ascii="Calibri" w:eastAsia="Times New Roman" w:hAnsi="Calibri" w:cs="Calibri"/>
+                <w:color w:val="000000"/>
+                <w:sz w:val="20"/>
+                <w:szCs w:val="20"/>
+              </w:rPr>
+              <w:t xml:space="preserve">{{ </w:t>
+            </w:r>
+            <w:proofErr w:type="spellStart"/>
+            <w:r>
+              <w:rPr>
+                <w:rFonts w:ascii="Calibri" w:eastAsia="Times New Roman" w:hAnsi="Calibri" w:cs="Calibri"/>
+                <w:color w:val="000000"/>
+                <w:sz w:val="20"/>
+                <w:szCs w:val="20"/>
+              </w:rPr>
+              <w:t>row.total</w:t>
+            </w:r>
+            <w:proofErr w:type="spellEnd"/>
+            <w:r>
+              <w:rPr>
+                <w:rFonts w:ascii="Calibri" w:eastAsia="Times New Roman" w:hAnsi="Calibri" w:cs="Calibri"/>
+                <w:color w:val="000000"/>
+                <w:sz w:val="20"/>
+                <w:szCs w:val="20"/>
+              </w:rPr>
+              <w:t xml:space="preserve"> }}</w:t>
+            </w:r>
           </w:p>
         </w:tc>
       </w:tr>
@@ -2660,64 +2730,6 @@
         </w:tabs>
         <w:spacing w:line="203" w:lineRule="exact"/>
         <w:ind w:left="0" w:right="140" w:firstLine="0"/>
-        <w:rPr>
-          <w:rFonts w:asciiTheme="minorHAnsi" w:hAnsiTheme="minorHAnsi" w:cstheme="minorHAnsi"/>
-          <w:spacing w:val="-1"/>
-        </w:rPr>
-      </w:pPr>
-      <w:r>
-        <w:rPr>
-          <w:rFonts w:asciiTheme="minorHAnsi" w:hAnsiTheme="minorHAnsi" w:cstheme="minorHAnsi"/>
-          <w:spacing w:val="-1"/>
-        </w:rPr>
-        <w:tab/>
-      </w:r>
-    </w:p>
-    <w:p>
-      <w:pPr>
-        <w:pStyle w:val="BodyText"/>
-        <w:tabs>
-          <w:tab w:val="left" w:pos="860"/>
-        </w:tabs>
-        <w:spacing w:line="203" w:lineRule="exact"/>
-        <w:ind w:left="810" w:right="140" w:firstLine="0"/>
-        <w:rPr>
-          <w:rFonts w:eastAsia="Times New Roman" w:cs="Calibri"/>
-          <w:color w:val="000000"/>
-          <w:spacing w:val="2"/>
-          <w:sz w:val="18"/>
-          <w:szCs w:val="18"/>
-        </w:rPr>
-      </w:pPr>
-      <w:r>
-        <w:rPr>
-          <w:rFonts w:eastAsia="Times New Roman" w:cs="Calibri"/>
-          <w:color w:val="000000"/>
-          <w:spacing w:val="2"/>
-          <w:sz w:val="18"/>
-          <w:szCs w:val="18"/>
-        </w:rPr>
-        <w:t>Requested Part No 9907-994</w:t>
-      </w:r>
-      <w:r>
-        <w:rPr>
-          <w:rFonts w:eastAsia="Times New Roman" w:cs="Calibri"/>
-          <w:color w:val="000000"/>
-          <w:spacing w:val="2"/>
-          <w:sz w:val="18"/>
-          <w:szCs w:val="18"/>
-        </w:rPr>
-        <w:t xml:space="preserve"> is an obsolete product &amp; have been replaced by PN 9907-996.</w:t>
-      </w:r>
-    </w:p>
-    <w:p>
-      <w:pPr>
-        <w:pStyle w:val="BodyText"/>
-        <w:tabs>
-          <w:tab w:val="left" w:pos="860"/>
-        </w:tabs>
-        <w:spacing w:line="203" w:lineRule="exact"/>
-        <w:ind w:left="810" w:right="140" w:firstLine="0"/>
         <w:rPr>
           <w:rFonts w:asciiTheme="minorHAnsi" w:hAnsiTheme="minorHAnsi" w:cstheme="minorHAnsi"/>
           <w:spacing w:val="-1"/>
@@ -2897,6 +2909,18 @@
               <w:t>. Also refer Woodward terms &amp; conditions attached.</w:t>
             </w:r>
           </w:p>
+          <w:p>
+            <w:pPr>
+              <w:widowControl/>
+              <w:jc w:val="both"/>
+              <w:rPr>
+                <w:rFonts w:ascii="Calibri" w:eastAsia="Times New Roman" w:hAnsi="Calibri" w:cs="Calibri"/>
+                <w:color w:val="000000"/>
+                <w:sz w:val="18"/>
+                <w:szCs w:val="18"/>
+              </w:rPr>
+            </w:pPr>
+          </w:p>
         </w:tc>
       </w:tr>
       <w:tr>
@@ -2960,18 +2984,19 @@
               <w:rPr>
                 <w:rFonts w:ascii="Calibri" w:eastAsia="Times New Roman" w:hAnsi="Calibri" w:cs="Calibri"/>
                 <w:color w:val="000000"/>
-                <w:sz w:val="18"/>
-                <w:szCs w:val="18"/>
-              </w:rPr>
-            </w:pPr>
-            <w:r>
-              <w:rPr>
-                <w:rFonts w:ascii="Calibri" w:eastAsia="Times New Roman" w:hAnsi="Calibri" w:cs="Calibri"/>
-                <w:color w:val="000000"/>
                 <w:spacing w:val="2"/>
                 <w:sz w:val="18"/>
                 <w:szCs w:val="18"/>
               </w:rPr>
+            </w:pPr>
+            <w:r>
+              <w:rPr>
+                <w:rFonts w:ascii="Calibri" w:eastAsia="Times New Roman" w:hAnsi="Calibri" w:cs="Calibri"/>
+                <w:color w:val="000000"/>
+                <w:spacing w:val="2"/>
+                <w:sz w:val="18"/>
+                <w:szCs w:val="18"/>
+              </w:rPr>
               <w:t xml:space="preserve">We shall not assume any liability for indirect, special, </w:t>
             </w:r>
             <w:r>
@@ -2992,8 +3017,32 @@
                 <w:sz w:val="18"/>
                 <w:szCs w:val="18"/>
               </w:rPr>
-              <w:t xml:space="preserve"> and punitive damages and lost profits and revenues</w:t>
-            </w:r>
+              <w:t xml:space="preserve"> and punitive damages and lost profits and </w:t>
+            </w:r>
+            <w:proofErr w:type="gramStart"/>
+            <w:r>
+              <w:rPr>
+                <w:rFonts w:ascii="Calibri" w:eastAsia="Times New Roman" w:hAnsi="Calibri" w:cs="Calibri"/>
+                <w:color w:val="000000"/>
+                <w:spacing w:val="2"/>
+                <w:sz w:val="18"/>
+                <w:szCs w:val="18"/>
+              </w:rPr>
+              <w:t>revenues</w:t>
+            </w:r>
+            <w:proofErr w:type="gramEnd"/>
+          </w:p>
+          <w:p>
+            <w:pPr>
+              <w:widowControl/>
+              <w:jc w:val="both"/>
+              <w:rPr>
+                <w:rFonts w:ascii="Calibri" w:eastAsia="Times New Roman" w:hAnsi="Calibri" w:cs="Calibri"/>
+                <w:color w:val="000000"/>
+                <w:sz w:val="18"/>
+                <w:szCs w:val="18"/>
+              </w:rPr>
+            </w:pPr>
           </w:p>
         </w:tc>
       </w:tr>
@@ -3072,6 +3121,18 @@
               <w:t>Net 30 Days</w:t>
             </w:r>
           </w:p>
+          <w:p>
+            <w:pPr>
+              <w:widowControl/>
+              <w:jc w:val="both"/>
+              <w:rPr>
+                <w:rFonts w:ascii="Calibri" w:eastAsia="Times New Roman" w:hAnsi="Calibri" w:cs="Calibri"/>
+                <w:color w:val="000000"/>
+                <w:sz w:val="18"/>
+                <w:szCs w:val="18"/>
+              </w:rPr>
+            </w:pPr>
+          </w:p>
         </w:tc>
       </w:tr>
       <w:tr>
@@ -3250,8 +3311,31 @@
                 <w:sz w:val="18"/>
                 <w:szCs w:val="18"/>
               </w:rPr>
-              <w:t xml:space="preserve"> weeks after receiving the order and receiving of advance payment if applicable. Valid after receipt of our order confirmation, which has exclusive validity. Delivery time does not include any transport time</w:t>
-            </w:r>
+              <w:t xml:space="preserve"> weeks after receiving the order and receiving of advance payment if applicable. Valid after receipt of our order confirmation, which has exclusive validity. Delivery time does not include any transport </w:t>
+            </w:r>
+            <w:proofErr w:type="gramStart"/>
+            <w:r>
+              <w:rPr>
+                <w:rFonts w:ascii="Calibri" w:eastAsia="Times New Roman" w:hAnsi="Calibri" w:cs="Calibri"/>
+                <w:color w:val="000000"/>
+                <w:sz w:val="18"/>
+                <w:szCs w:val="18"/>
+              </w:rPr>
+              <w:t>time</w:t>
+            </w:r>
+            <w:proofErr w:type="gramEnd"/>
+          </w:p>
+          <w:p>
+            <w:pPr>
+              <w:widowControl/>
+              <w:jc w:val="both"/>
+              <w:rPr>
+                <w:rFonts w:ascii="Calibri" w:eastAsia="Times New Roman" w:hAnsi="Calibri" w:cs="Calibri"/>
+                <w:color w:val="000000"/>
+                <w:sz w:val="18"/>
+                <w:szCs w:val="18"/>
+              </w:rPr>
+            </w:pPr>
           </w:p>
         </w:tc>
       </w:tr>
@@ -3326,37 +3410,37 @@
                 <w:color w:val="000000"/>
                 <w:sz w:val="18"/>
                 <w:szCs w:val="18"/>
-                <w:highlight w:val="yellow"/>
-              </w:rPr>
-              <w:t>FCA</w:t>
-            </w:r>
-            <w:r>
-              <w:rPr>
-                <w:rFonts w:ascii="Calibri" w:eastAsia="Times New Roman" w:hAnsi="Calibri" w:cs="Calibri"/>
-                <w:color w:val="000000"/>
-                <w:sz w:val="18"/>
-                <w:szCs w:val="18"/>
-                <w:highlight w:val="yellow"/>
-              </w:rPr>
-              <w:t xml:space="preserve"> </w:t>
-            </w:r>
-            <w:r>
-              <w:rPr>
-                <w:rFonts w:ascii="Calibri" w:eastAsia="Times New Roman" w:hAnsi="Calibri" w:cs="Calibri"/>
-                <w:color w:val="000000"/>
-                <w:sz w:val="18"/>
-                <w:szCs w:val="18"/>
-                <w:highlight w:val="yellow"/>
-              </w:rPr>
-              <w:t>USA</w:t>
-            </w:r>
-            <w:r>
-              <w:rPr>
-                <w:rFonts w:ascii="Calibri" w:eastAsia="Times New Roman" w:hAnsi="Calibri" w:cs="Calibri"/>
-                <w:color w:val="000000"/>
-                <w:sz w:val="18"/>
-                <w:szCs w:val="18"/>
-                <w:highlight w:val="yellow"/>
+              </w:rPr>
+              <w:t>{{</w:t>
+            </w:r>
+            <w:proofErr w:type="spellStart"/>
+            <w:proofErr w:type="gramStart"/>
+            <w:r>
+              <w:rPr>
+                <w:rFonts w:ascii="Calibri" w:eastAsia="Times New Roman" w:hAnsi="Calibri" w:cs="Calibri"/>
+                <w:color w:val="000000"/>
+                <w:sz w:val="18"/>
+                <w:szCs w:val="18"/>
+              </w:rPr>
+              <w:t>row.inco</w:t>
+            </w:r>
+            <w:proofErr w:type="spellEnd"/>
+            <w:proofErr w:type="gramEnd"/>
+            <w:r>
+              <w:rPr>
+                <w:rFonts w:ascii="Calibri" w:eastAsia="Times New Roman" w:hAnsi="Calibri" w:cs="Calibri"/>
+                <w:color w:val="000000"/>
+                <w:sz w:val="18"/>
+                <w:szCs w:val="18"/>
+              </w:rPr>
+              <w:t>}}</w:t>
+            </w:r>
+            <w:r>
+              <w:rPr>
+                <w:rFonts w:ascii="Calibri" w:eastAsia="Times New Roman" w:hAnsi="Calibri" w:cs="Calibri"/>
+                <w:color w:val="000000"/>
+                <w:sz w:val="18"/>
+                <w:szCs w:val="18"/>
               </w:rPr>
               <w:t>, excluding VAT</w:t>
             </w:r>
@@ -3367,8 +3451,31 @@
                 <w:sz w:val="18"/>
                 <w:szCs w:val="18"/>
               </w:rPr>
-              <w:t>, excluding seaworthy packing, excluding freight charges Packing &amp; Weight: Suitable for truck shipment. (No seaworthy packing). Size and weight can be stated if packaging volume is known, after packaging, before shipment</w:t>
-            </w:r>
+              <w:t xml:space="preserve">, excluding seaworthy packing, excluding freight charges Packing &amp; Weight: Suitable for truck shipment. (No seaworthy packing). Size and weight can be stated if packaging volume is known, after packaging, before </w:t>
+            </w:r>
+            <w:proofErr w:type="gramStart"/>
+            <w:r>
+              <w:rPr>
+                <w:rFonts w:ascii="Calibri" w:eastAsia="Times New Roman" w:hAnsi="Calibri" w:cs="Calibri"/>
+                <w:color w:val="000000"/>
+                <w:sz w:val="18"/>
+                <w:szCs w:val="18"/>
+              </w:rPr>
+              <w:t>shipment</w:t>
+            </w:r>
+            <w:proofErr w:type="gramEnd"/>
+          </w:p>
+          <w:p>
+            <w:pPr>
+              <w:widowControl/>
+              <w:jc w:val="both"/>
+              <w:rPr>
+                <w:rFonts w:ascii="Calibri" w:eastAsia="Times New Roman" w:hAnsi="Calibri" w:cs="Calibri"/>
+                <w:color w:val="000000"/>
+                <w:sz w:val="18"/>
+                <w:szCs w:val="18"/>
+              </w:rPr>
+            </w:pPr>
           </w:p>
         </w:tc>
       </w:tr>
@@ -3488,6 +3595,18 @@
               </w:rPr>
             </w:pPr>
           </w:p>
+          <w:p>
+            <w:pPr>
+              <w:widowControl/>
+              <w:jc w:val="both"/>
+              <w:rPr>
+                <w:rFonts w:ascii="Calibri" w:eastAsia="Times New Roman" w:hAnsi="Calibri" w:cs="Calibri"/>
+                <w:color w:val="000000"/>
+                <w:sz w:val="18"/>
+                <w:szCs w:val="18"/>
+              </w:rPr>
+            </w:pPr>
+          </w:p>
         </w:tc>
       </w:tr>
       <w:tr>
@@ -3736,21 +3855,32 @@
           <w:rFonts w:asciiTheme="minorHAnsi" w:hAnsiTheme="minorHAnsi" w:cstheme="minorHAnsi"/>
           <w:spacing w:val="-1"/>
         </w:rPr>
-        <w:t>USA</w:t>
+        <w:t>{{</w:t>
+      </w:r>
+      <w:proofErr w:type="spellStart"/>
+      <w:proofErr w:type="gramStart"/>
+      <w:r>
+        <w:rPr>
+          <w:rFonts w:asciiTheme="minorHAnsi" w:hAnsiTheme="minorHAnsi" w:cstheme="minorHAnsi"/>
+          <w:spacing w:val="-1"/>
+        </w:rPr>
+        <w:t>row.remark</w:t>
+      </w:r>
+      <w:proofErr w:type="spellEnd"/>
+      <w:proofErr w:type="gramEnd"/>
+      <w:r>
+        <w:rPr>
+          <w:rFonts w:asciiTheme="minorHAnsi" w:hAnsiTheme="minorHAnsi" w:cstheme="minorHAnsi"/>
+          <w:spacing w:val="-1"/>
+        </w:rPr>
+        <w:t>}}</w:t>
       </w:r>
       <w:r>
         <w:rPr>
           <w:rFonts w:asciiTheme="minorHAnsi" w:hAnsiTheme="minorHAnsi" w:cstheme="minorHAnsi"/>
           <w:spacing w:val="-1"/>
         </w:rPr>
-        <w:t xml:space="preserve"> </w:t>
-      </w:r>
-      <w:r>
-        <w:rPr>
-          <w:rFonts w:asciiTheme="minorHAnsi" w:hAnsiTheme="minorHAnsi" w:cstheme="minorHAnsi"/>
-          <w:spacing w:val="-1"/>
-        </w:rPr>
-        <w:t>Woodward facility.</w:t>
+        <w:t xml:space="preserve"> facility.</w:t>
       </w:r>
     </w:p>
     <w:p>
@@ -3758,6 +3888,7 @@
         <w:pStyle w:val="Heading2"/>
         <w:spacing w:before="59"/>
         <w:ind w:left="810" w:right="140"/>
+        <w:jc w:val="both"/>
         <w:rPr>
           <w:rFonts w:asciiTheme="minorHAnsi" w:hAnsiTheme="minorHAnsi" w:cstheme="minorHAnsi"/>
           <w:spacing w:val="-1"/>
@@ -3765,36 +3896,35 @@
       </w:pPr>
       <w:r>
         <w:rPr>
+          <w:sz w:val="18"/>
+        </w:rPr>
+        <w:t xml:space="preserve">{% </w:t>
+      </w:r>
+      <w:proofErr w:type="spellStart"/>
+      <w:r>
+        <w:rPr>
+          <w:sz w:val="18"/>
+        </w:rPr>
+        <w:t>endfor</w:t>
+      </w:r>
+      <w:proofErr w:type="spellEnd"/>
+      <w:r>
+        <w:rPr>
+          <w:sz w:val="18"/>
+        </w:rPr>
+        <w:t>%}</w:t>
+      </w:r>
+    </w:p>
+    <w:p>
+      <w:pPr>
+        <w:pStyle w:val="Heading2"/>
+        <w:spacing w:before="59"/>
+        <w:ind w:left="810" w:right="140"/>
+        <w:rPr>
           <w:rFonts w:asciiTheme="minorHAnsi" w:hAnsiTheme="minorHAnsi" w:cstheme="minorHAnsi"/>
           <w:spacing w:val="-1"/>
-          <w:highlight w:val="yellow"/>
-        </w:rPr>
-        <w:t>9</w:t>
-      </w:r>
-      <w:r>
-        <w:rPr>
-          <w:rFonts w:asciiTheme="minorHAnsi" w:hAnsiTheme="minorHAnsi" w:cstheme="minorHAnsi"/>
-          <w:spacing w:val="-1"/>
-          <w:highlight w:val="yellow"/>
-        </w:rPr>
-        <w:t xml:space="preserve">% </w:t>
-      </w:r>
-      <w:r>
-        <w:rPr>
-          <w:rFonts w:asciiTheme="minorHAnsi" w:hAnsiTheme="minorHAnsi" w:cstheme="minorHAnsi"/>
-          <w:spacing w:val="-1"/>
-          <w:highlight w:val="yellow"/>
-        </w:rPr>
-        <w:t>GASOS</w:t>
-      </w:r>
-      <w:r>
-        <w:rPr>
-          <w:rFonts w:asciiTheme="minorHAnsi" w:hAnsiTheme="minorHAnsi" w:cstheme="minorHAnsi"/>
-          <w:spacing w:val="-1"/>
-          <w:highlight w:val="yellow"/>
-        </w:rPr>
-        <w:t xml:space="preserve"> Agent fee is included.</w:t>
-      </w:r>
+        </w:rPr>
+      </w:pPr>
     </w:p>
     <w:p>
       <w:pPr>
@@ -3874,34 +4004,6 @@
           <w:rFonts w:asciiTheme="minorHAnsi" w:hAnsiTheme="minorHAnsi" w:cstheme="minorHAnsi"/>
         </w:rPr>
       </w:pPr>
-      <w:r>
-        <w:rPr>
-          <w:rFonts w:asciiTheme="minorHAnsi" w:hAnsiTheme="minorHAnsi" w:cstheme="minorHAnsi"/>
-          <w:spacing w:val="-1"/>
-        </w:rPr>
-        <w:t>Appendix</w:t>
-      </w:r>
-      <w:r>
-        <w:rPr>
-          <w:rFonts w:asciiTheme="minorHAnsi" w:hAnsiTheme="minorHAnsi" w:cstheme="minorHAnsi"/>
-          <w:spacing w:val="-1"/>
-        </w:rPr>
-        <w:t xml:space="preserve">2 </w:t>
-      </w:r>
-      <w:r>
-        <w:rPr>
-          <w:rFonts w:asciiTheme="minorHAnsi" w:hAnsiTheme="minorHAnsi" w:cstheme="minorHAnsi"/>
-          <w:spacing w:val="-1"/>
-        </w:rPr>
-        <w:t xml:space="preserve">- </w:t>
-      </w:r>
-      <w:r>
-        <w:rPr>
-          <w:rFonts w:asciiTheme="minorHAnsi" w:hAnsiTheme="minorHAnsi" w:cstheme="minorHAnsi"/>
-          <w:spacing w:val="-1"/>
-        </w:rPr>
-        <w:t>LQ25 Valve Support Statement.</w:t>
-      </w:r>
     </w:p>
     <w:p>
       <w:pPr>

</xml_diff>